<commit_message>
Ryzhikov_Ivan_lb1: Fix report Delete empty lines and space between paragraphs
</commit_message>
<xml_diff>
--- a/Ryzhikov_Ivan_lb1/Ryzhikov_Ivan_lb1.docx
+++ b/Ryzhikov_Ivan_lb1/Ryzhikov_Ivan_lb1.docx
@@ -186,7 +186,7 @@
       </w:pPr>
       <w:r>
         <w:rPr>
-          <w:rStyle w:val="a7"/>
+          <w:rStyle w:val="BookTitle"/>
           <w:bCs/>
           <w:caps/>
           <w:szCs w:val="28"/>
@@ -280,7 +280,7 @@
       </w:pPr>
       <w:r>
         <w:rPr>
-          <w:rStyle w:val="a7"/>
+          <w:rStyle w:val="BookTitle"/>
           <w:bCs/>
           <w:smallCaps w:val="0"/>
           <w:szCs w:val="28"/>
@@ -290,7 +290,7 @@
       </w:r>
       <w:r>
         <w:rPr>
-          <w:rStyle w:val="a7"/>
+          <w:rStyle w:val="BookTitle"/>
           <w:bCs/>
           <w:smallCaps w:val="0"/>
           <w:szCs w:val="28"/>
@@ -623,7 +623,7 @@
     </w:p>
     <w:p>
       <w:pPr>
-        <w:pStyle w:val="2"/>
+        <w:pStyle w:val="Heading2"/>
         <w:pageBreakBefore/>
       </w:pPr>
       <w:r>
@@ -652,7 +652,7 @@
       </w:r>
       <w:r>
         <w:rPr>
-          <w:rStyle w:val="ad"/>
+          <w:rStyle w:val="a5"/>
         </w:rPr>
         <w:t>numpy</w:t>
       </w:r>
@@ -679,7 +679,7 @@
       </w:r>
       <w:r>
         <w:rPr>
-          <w:rStyle w:val="ad"/>
+          <w:rStyle w:val="a5"/>
         </w:rPr>
         <w:t>numpy.linalg</w:t>
       </w:r>
@@ -704,11 +704,19 @@
     <w:p>
       <w:pPr>
         <w:pStyle w:val="Textbody"/>
-      </w:pPr>
-    </w:p>
-    <w:p>
-      <w:pPr>
-        <w:pStyle w:val="2"/>
+        <w:rPr>
+          <w:del w:id="0" w:author="Иван" w:date="2022-11-06T22:10:00Z"/>
+        </w:rPr>
+        <w:pPrChange w:id="1" w:author="Иван" w:date="2022-11-06T22:16:00Z">
+          <w:pPr>
+            <w:pStyle w:val="Textbody"/>
+          </w:pPr>
+        </w:pPrChange>
+      </w:pPr>
+    </w:p>
+    <w:p>
+      <w:pPr>
+        <w:pStyle w:val="Heading2"/>
       </w:pPr>
       <w:r>
         <w:t>Задание</w:t>
@@ -738,13 +746,19 @@
       <w:pPr>
         <w:pStyle w:val="Textbody"/>
         <w:rPr>
+          <w:del w:id="2" w:author="Иван" w:date="2022-11-06T22:10:00Z"/>
           <w:szCs w:val="28"/>
         </w:rPr>
-      </w:pPr>
-    </w:p>
-    <w:p>
-      <w:pPr>
-        <w:pStyle w:val="3"/>
+        <w:pPrChange w:id="3" w:author="Иван" w:date="2022-11-06T22:16:00Z">
+          <w:pPr>
+            <w:pStyle w:val="Textbody"/>
+          </w:pPr>
+        </w:pPrChange>
+      </w:pPr>
+    </w:p>
+    <w:p>
+      <w:pPr>
+        <w:pStyle w:val="Heading3"/>
       </w:pPr>
       <w:r>
         <w:t>Задача 1.</w:t>
@@ -756,7 +770,7 @@
       </w:r>
       <w:r>
         <w:rPr>
-          <w:rStyle w:val="ad"/>
+          <w:rStyle w:val="a5"/>
         </w:rPr>
         <w:t>check_collision</w:t>
       </w:r>
@@ -765,7 +779,7 @@
       </w:r>
       <w:r>
         <w:rPr>
-          <w:rStyle w:val="ad"/>
+          <w:rStyle w:val="a5"/>
         </w:rPr>
         <w:t>ndarray</w:t>
       </w:r>
@@ -774,7 +788,7 @@
       </w:r>
       <w:r>
         <w:rPr>
-          <w:rStyle w:val="ad"/>
+          <w:rStyle w:val="a5"/>
         </w:rPr>
         <w:t>bot1</w:t>
       </w:r>
@@ -783,7 +797,7 @@
       </w:r>
       <w:r>
         <w:rPr>
-          <w:rStyle w:val="ad"/>
+          <w:rStyle w:val="a5"/>
         </w:rPr>
         <w:t>bot2</w:t>
       </w:r>
@@ -792,7 +806,7 @@
       </w:r>
       <w:r>
         <w:rPr>
-          <w:rStyle w:val="ad"/>
+          <w:rStyle w:val="a5"/>
         </w:rPr>
         <w:t>bot1 = (a1, b1, c1), bot2 = (a2, b2, c2)</w:t>
       </w:r>
@@ -801,7 +815,7 @@
       </w:r>
       <w:r>
         <w:rPr>
-          <w:rStyle w:val="ad"/>
+          <w:rStyle w:val="a5"/>
         </w:rPr>
         <w:t>ax+by+c=0</w:t>
       </w:r>
@@ -815,7 +829,7 @@
       </w:r>
       <w:r>
         <w:rPr>
-          <w:rStyle w:val="ad"/>
+          <w:rStyle w:val="a5"/>
         </w:rPr>
         <w:t>round(value, 2)</w:t>
       </w:r>
@@ -824,23 +838,13 @@
       </w:r>
     </w:p>
     <w:p>
-      <w:pPr>
-        <w:rPr>
-          <w:b/>
-          <w:bCs/>
-        </w:rPr>
-      </w:pPr>
-      <w:r>
-        <w:rPr>
-          <w:b/>
-          <w:bCs/>
-        </w:rPr>
+      <w:r>
         <w:t>Пример входных данных:</w:t>
       </w:r>
     </w:p>
     <w:p>
       <w:pPr>
-        <w:pStyle w:val="ac"/>
+        <w:pStyle w:val="a4"/>
       </w:pPr>
       <w:r>
         <w:t>array</w:t>
@@ -850,23 +854,13 @@
       </w:r>
     </w:p>
     <w:p>
-      <w:pPr>
-        <w:rPr>
-          <w:b/>
-          <w:bCs/>
-        </w:rPr>
-      </w:pPr>
-      <w:r>
-        <w:rPr>
-          <w:b/>
-          <w:bCs/>
-        </w:rPr>
+      <w:r>
         <w:t>Пример возвращаемого результата:</w:t>
       </w:r>
     </w:p>
     <w:p>
       <w:pPr>
-        <w:pStyle w:val="ac"/>
+        <w:pStyle w:val="a4"/>
       </w:pPr>
       <w:r>
         <w:t>(0.91, 1.04)</w:t>
@@ -874,12 +868,20 @@
     </w:p>
     <w:p>
       <w:pPr>
-        <w:pStyle w:val="ac"/>
-      </w:pPr>
-    </w:p>
-    <w:p>
-      <w:pPr>
-        <w:pStyle w:val="3"/>
+        <w:pStyle w:val="a4"/>
+        <w:rPr>
+          <w:del w:id="4" w:author="Иван" w:date="2022-11-06T22:10:00Z"/>
+        </w:rPr>
+        <w:pPrChange w:id="5" w:author="Иван" w:date="2022-11-06T22:16:00Z">
+          <w:pPr>
+            <w:pStyle w:val="a4"/>
+          </w:pPr>
+        </w:pPrChange>
+      </w:pPr>
+    </w:p>
+    <w:p>
+      <w:pPr>
+        <w:pStyle w:val="Heading3"/>
       </w:pPr>
       <w:r>
         <w:t xml:space="preserve">Задача </w:t>
@@ -894,7 +896,7 @@
       </w:r>
       <w:r>
         <w:rPr>
-          <w:rStyle w:val="ad"/>
+          <w:rStyle w:val="a5"/>
         </w:rPr>
         <w:t>check_surface</w:t>
       </w:r>
@@ -903,7 +905,7 @@
       </w:r>
       <w:r>
         <w:rPr>
-          <w:rStyle w:val="ad"/>
+          <w:rStyle w:val="a5"/>
         </w:rPr>
         <w:t>ndarray</w:t>
       </w:r>
@@ -942,7 +944,7 @@
       </w:r>
       <w:r>
         <w:rPr>
-          <w:rStyle w:val="ad"/>
+          <w:rStyle w:val="a5"/>
         </w:rPr>
         <w:t>ndarray</w:t>
       </w:r>
@@ -951,7 +953,7 @@
       </w:r>
       <w:r>
         <w:rPr>
-          <w:rStyle w:val="ad"/>
+          <w:rStyle w:val="a5"/>
         </w:rPr>
         <w:t>ax+by+c=z</w:t>
       </w:r>
@@ -961,26 +963,14 @@
       <w:proofErr w:type="spellStart"/>
       <w:r>
         <w:rPr>
-          <w:rStyle w:val="ad"/>
-          <w:rPrChange w:id="0" w:author="Иван" w:date="2022-10-29T23:53:00Z">
-            <w:rPr>
-              <w:i/>
-              <w:iCs/>
-            </w:rPr>
-          </w:rPrChange>
+          <w:rStyle w:val="a5"/>
         </w:rPr>
         <w:t>round</w:t>
       </w:r>
       <w:proofErr w:type="spellEnd"/>
       <w:r>
         <w:rPr>
-          <w:rStyle w:val="ad"/>
-          <w:rPrChange w:id="1" w:author="Иван" w:date="2022-10-29T23:53:00Z">
-            <w:rPr>
-              <w:i/>
-              <w:iCs/>
-            </w:rPr>
-          </w:rPrChange>
+          <w:rStyle w:val="a5"/>
         </w:rPr>
         <w:t>(value, 2)</w:t>
       </w:r>
@@ -990,23 +980,23 @@
     </w:p>
     <w:p>
       <w:r>
+        <w:t xml:space="preserve">Например, даны точки: </w:t>
+      </w:r>
+      <w:proofErr w:type="gramStart"/>
+      <w:r>
+        <w:t>A(</w:t>
+      </w:r>
+      <w:proofErr w:type="gramEnd"/>
+      <w:r>
+        <w:t>1, -6, 1); B(0, -3, 2); C(-3, 0, -1). Подставим их в уравнение плоскости: </w:t>
+      </w:r>
+    </w:p>
+    <w:p>
+      <w:r>
+        <w:rPr>
+          <w:noProof/>
+        </w:rPr>
         <w:lastRenderedPageBreak/>
-        <w:t xml:space="preserve">Например, даны точки: </w:t>
-      </w:r>
-      <w:proofErr w:type="gramStart"/>
-      <w:r>
-        <w:t>A(</w:t>
-      </w:r>
-      <w:proofErr w:type="gramEnd"/>
-      <w:r>
-        <w:t>1, -6, 1); B(0, -3, 2); C(-3, 0, -1). Подставим их в уравнение плоскости: </w:t>
-      </w:r>
-    </w:p>
-    <w:p>
-      <w:r>
-        <w:rPr>
-          <w:noProof/>
-        </w:rPr>
         <w:drawing>
           <wp:inline distT="0" distB="0" distL="0" distR="0" wp14:anchorId="4FE729C7" wp14:editId="41827B4F">
             <wp:extent cx="2057400" cy="670560"/>
@@ -1191,48 +1181,45 @@
     </w:p>
     <w:p>
       <w:r>
-        <w:rPr>
-          <w:b/>
-          <w:bCs/>
-        </w:rPr>
         <w:t>Пример входных данных:</w:t>
       </w:r>
     </w:p>
     <w:p>
       <w:pPr>
-        <w:pStyle w:val="ac"/>
+        <w:pStyle w:val="a4"/>
       </w:pPr>
       <w:r>
         <w:t>array([ 1, -6,  1]), array([ 0, -3,  2]), array([-3,  0, -1])</w:t>
       </w:r>
     </w:p>
     <w:p>
-      <w:pPr>
-        <w:rPr>
-          <w:b/>
-          <w:bCs/>
-        </w:rPr>
-      </w:pPr>
-      <w:r>
-        <w:rPr>
-          <w:b/>
-          <w:bCs/>
-        </w:rPr>
+      <w:r>
         <w:t>Возвращаемый результат:</w:t>
       </w:r>
     </w:p>
     <w:p>
       <w:pPr>
-        <w:pStyle w:val="ac"/>
+        <w:pStyle w:val="a4"/>
       </w:pPr>
       <w:r>
         <w:t>[2. 1. 5.]</w:t>
       </w:r>
     </w:p>
-    <w:p/>
-    <w:p>
-      <w:pPr>
-        <w:pStyle w:val="3"/>
+    <w:p>
+      <w:pPr>
+        <w:rPr>
+          <w:del w:id="6" w:author="Иван" w:date="2022-11-06T22:10:00Z"/>
+        </w:rPr>
+        <w:pPrChange w:id="7" w:author="Иван" w:date="2022-11-06T22:16:00Z">
+          <w:pPr>
+            <w:pStyle w:val="a4"/>
+          </w:pPr>
+        </w:pPrChange>
+      </w:pPr>
+    </w:p>
+    <w:p>
+      <w:pPr>
+        <w:pStyle w:val="Heading3"/>
       </w:pPr>
       <w:r>
         <w:t>Задача 2.</w:t>
@@ -1244,7 +1231,7 @@
       </w:r>
       <w:r>
         <w:rPr>
-          <w:rStyle w:val="ad"/>
+          <w:rStyle w:val="a5"/>
         </w:rPr>
         <w:t>check_rotation</w:t>
       </w:r>
@@ -1253,7 +1240,7 @@
       </w:r>
       <w:r>
         <w:rPr>
-          <w:rStyle w:val="ad"/>
+          <w:rStyle w:val="a5"/>
         </w:rPr>
         <w:t>ndarray</w:t>
       </w:r>
@@ -1270,7 +1257,7 @@
       </w:r>
       <w:r>
         <w:rPr>
-          <w:rStyle w:val="ad"/>
+          <w:rStyle w:val="a5"/>
         </w:rPr>
         <w:t>ndarray</w:t>
       </w:r>
@@ -1279,7 +1266,7 @@
       </w:r>
       <w:r>
         <w:rPr>
-          <w:rStyle w:val="ad"/>
+          <w:rStyle w:val="a5"/>
         </w:rPr>
         <w:t>round(value, 2)</w:t>
       </w:r>
@@ -1288,58 +1275,45 @@
       </w:r>
     </w:p>
     <w:p>
-      <w:pPr>
-        <w:rPr>
-          <w:b/>
-          <w:bCs/>
-        </w:rPr>
-      </w:pPr>
-      <w:r>
-        <w:rPr>
-          <w:b/>
-          <w:bCs/>
-        </w:rPr>
+      <w:r>
         <w:t>Пример входных аргументов:</w:t>
       </w:r>
     </w:p>
     <w:p>
       <w:pPr>
-        <w:pStyle w:val="ac"/>
+        <w:pStyle w:val="a4"/>
       </w:pPr>
       <w:r>
         <w:t>array([ 1, -2,  3]), 1.57</w:t>
       </w:r>
     </w:p>
     <w:p>
-      <w:pPr>
-        <w:rPr>
-          <w:b/>
-          <w:bCs/>
-        </w:rPr>
-      </w:pPr>
-      <w:r>
-        <w:rPr>
-          <w:b/>
-          <w:bCs/>
-        </w:rPr>
+      <w:r>
         <w:t>Пример возвращаемого результата:</w:t>
       </w:r>
     </w:p>
     <w:p>
       <w:pPr>
-        <w:pStyle w:val="ac"/>
+        <w:pStyle w:val="a4"/>
       </w:pPr>
       <w:r>
         <w:t>[2. 1. 3.]</w:t>
       </w:r>
     </w:p>
-    <w:p/>
-    <w:p>
-      <w:pPr>
-        <w:suppressAutoHyphens w:val="0"/>
-        <w:spacing w:line="240" w:lineRule="auto"/>
-        <w:ind w:firstLine="0"/>
-        <w:jc w:val="left"/>
+    <w:p>
+      <w:pPr>
+        <w:rPr>
+          <w:del w:id="8" w:author="Иван" w:date="2022-11-06T22:10:00Z"/>
+        </w:rPr>
+        <w:pPrChange w:id="9" w:author="Иван" w:date="2022-11-06T22:16:00Z">
+          <w:pPr>
+            <w:pStyle w:val="a4"/>
+          </w:pPr>
+        </w:pPrChange>
+      </w:pPr>
+    </w:p>
+    <w:p>
+      <w:pPr>
         <w:rPr>
           <w:lang w:eastAsia="zh-CN" w:bidi="hi-IN"/>
         </w:rPr>
@@ -1353,7 +1327,7 @@
     </w:p>
     <w:p>
       <w:pPr>
-        <w:pStyle w:val="2"/>
+        <w:pStyle w:val="Heading2"/>
       </w:pPr>
       <w:r>
         <w:lastRenderedPageBreak/>
@@ -1362,88 +1336,85 @@
     </w:p>
     <w:p>
       <w:pPr>
-        <w:pStyle w:val="af"/>
-        <w:rPr>
-          <w:kern w:val="3"/>
+        <w:pStyle w:val="NormalWeb"/>
+        <w:spacing w:before="0" w:after="0"/>
+        <w:rPr>
           <w:lang w:eastAsia="zh-CN" w:bidi="hi-IN"/>
         </w:rPr>
-      </w:pPr>
-      <w:r>
-        <w:rPr>
-          <w:kern w:val="3"/>
+        <w:pPrChange w:id="10" w:author="Иван" w:date="2022-11-06T22:16:00Z">
+          <w:pPr>
+            <w:pStyle w:val="NormalWeb"/>
+          </w:pPr>
+        </w:pPrChange>
+      </w:pPr>
+      <w:r>
+        <w:rPr>
           <w:lang w:eastAsia="zh-CN" w:bidi="hi-IN"/>
         </w:rPr>
         <w:t xml:space="preserve">Импортируем модуль </w:t>
       </w:r>
       <w:r>
         <w:rPr>
-          <w:rStyle w:val="ad"/>
+          <w:rStyle w:val="a5"/>
         </w:rPr>
         <w:t>numpy</w:t>
       </w:r>
       <w:r>
         <w:rPr>
-          <w:kern w:val="3"/>
           <w:lang w:eastAsia="zh-CN" w:bidi="hi-IN"/>
         </w:rPr>
         <w:t xml:space="preserve"> </w:t>
       </w:r>
       <w:r>
         <w:rPr>
-          <w:kern w:val="3"/>
           <w:lang w:eastAsia="zh-CN" w:bidi="hi-IN"/>
         </w:rPr>
         <w:t xml:space="preserve">и его пакет </w:t>
       </w:r>
       <w:r>
         <w:rPr>
-          <w:rStyle w:val="ad"/>
+          <w:rStyle w:val="a5"/>
         </w:rPr>
         <w:t>linalg</w:t>
       </w:r>
       <w:r>
         <w:rPr>
-          <w:kern w:val="3"/>
           <w:lang w:eastAsia="zh-CN" w:bidi="hi-IN"/>
         </w:rPr>
         <w:t xml:space="preserve">, переименовывая их в </w:t>
       </w:r>
       <w:r>
         <w:rPr>
-          <w:rStyle w:val="ad"/>
+          <w:rStyle w:val="a5"/>
         </w:rPr>
         <w:t>np</w:t>
       </w:r>
       <w:r>
         <w:rPr>
-          <w:kern w:val="3"/>
           <w:lang w:eastAsia="zh-CN" w:bidi="hi-IN"/>
         </w:rPr>
         <w:t xml:space="preserve"> </w:t>
       </w:r>
       <w:r>
         <w:rPr>
-          <w:kern w:val="3"/>
           <w:lang w:eastAsia="zh-CN" w:bidi="hi-IN"/>
         </w:rPr>
         <w:t xml:space="preserve">и </w:t>
       </w:r>
       <w:r>
         <w:rPr>
-          <w:rStyle w:val="ad"/>
+          <w:rStyle w:val="a5"/>
         </w:rPr>
         <w:t>LA</w:t>
       </w:r>
       <w:r>
         <w:rPr>
-          <w:kern w:val="3"/>
           <w:lang w:eastAsia="zh-CN" w:bidi="hi-IN"/>
         </w:rPr>
         <w:t xml:space="preserve"> </w:t>
       </w:r>
       <w:r>
         <w:rPr>
-          <w:kern w:val="3"/>
           <w:lang w:eastAsia="zh-CN" w:bidi="hi-IN"/>
         </w:rPr>
         <w:t>соответственно.</w:t>
@@ -1451,7 +1422,7 @@
     </w:p>
     <w:p>
       <w:pPr>
-        <w:pStyle w:val="3"/>
+        <w:pStyle w:val="Heading3"/>
       </w:pPr>
       <w:r>
         <w:t>Функция</w:t>
@@ -1477,7 +1448,13 @@
     </w:p>
     <w:p>
       <w:pPr>
-        <w:pStyle w:val="af"/>
+        <w:pStyle w:val="NormalWeb"/>
+        <w:spacing w:before="0" w:after="0"/>
+        <w:pPrChange w:id="11" w:author="Иван" w:date="2022-11-06T22:16:00Z">
+          <w:pPr>
+            <w:pStyle w:val="NormalWeb"/>
+          </w:pPr>
+        </w:pPrChange>
       </w:pPr>
       <w:r>
         <w:t xml:space="preserve">Принимает на вход </w:t>
@@ -1493,14 +1470,8 @@
       </w:r>
     </w:p>
     <w:p>
-      <w:pPr>
-        <w:pStyle w:val="af"/>
-      </w:pPr>
-      <w:r>
-        <w:t>Возвращ</w:t>
-      </w:r>
-      <w:r>
-        <w:t xml:space="preserve">ает </w:t>
+      <w:r>
+        <w:t xml:space="preserve">Возвращает </w:t>
       </w:r>
       <w:r>
         <w:t>точку пересечения траекторий (кортеж из 2 значений), предварительно округлив координаты до 2 знаков после запятой.</w:t>
@@ -1508,7 +1479,13 @@
     </w:p>
     <w:p>
       <w:pPr>
-        <w:pStyle w:val="af"/>
+        <w:pStyle w:val="NormalWeb"/>
+        <w:spacing w:before="0" w:after="0"/>
+        <w:pPrChange w:id="12" w:author="Иван" w:date="2022-11-06T22:16:00Z">
+          <w:pPr>
+            <w:pStyle w:val="NormalWeb"/>
+          </w:pPr>
+        </w:pPrChange>
       </w:pPr>
       <w:r>
         <w:t xml:space="preserve">Подготавливаем введенные данные для решения задачи </w:t>
@@ -1533,7 +1510,7 @@
       </w:r>
       <w:r>
         <w:rPr>
-          <w:rStyle w:val="ad"/>
+          <w:rStyle w:val="a5"/>
         </w:rPr>
         <w:t>solve</w:t>
       </w:r>
@@ -1553,13 +1530,13 @@
       </w:r>
       <w:r>
         <w:rPr>
-          <w:rStyle w:val="ad"/>
+          <w:rStyle w:val="a5"/>
         </w:rPr>
         <w:t>numpy.linalg</w:t>
       </w:r>
       <w:r>
         <w:rPr>
-          <w:rStyle w:val="ad"/>
+          <w:rStyle w:val="a5"/>
         </w:rPr>
         <w:t xml:space="preserve">, </w:t>
       </w:r>
@@ -1583,7 +1560,7 @@
       </w:r>
       <w:r>
         <w:rPr>
-          <w:rStyle w:val="ad"/>
+          <w:rStyle w:val="a5"/>
         </w:rPr>
         <w:t>mx</w:t>
       </w:r>
@@ -1598,7 +1575,7 @@
       </w:r>
       <w:r>
         <w:rPr>
-          <w:rStyle w:val="ad"/>
+          <w:rStyle w:val="a5"/>
         </w:rPr>
         <w:t>arr</w:t>
       </w:r>
@@ -1652,7 +1629,6 @@
                 <m:ctrlPr>
                   <w:rPr>
                     <w:rFonts w:ascii="Cambria Math" w:hAnsi="Cambria Math"/>
-                    <w:kern w:val="0"/>
                     <w:lang w:val="en-US"/>
                   </w:rPr>
                 </m:ctrlPr>
@@ -1728,19 +1704,19 @@
       </w:r>
       <w:r>
         <w:rPr>
-          <w:rStyle w:val="ad"/>
+          <w:rStyle w:val="a5"/>
         </w:rPr>
         <w:t>numpy.linalg</w:t>
       </w:r>
       <w:r>
         <w:rPr>
-          <w:rStyle w:val="ad"/>
+          <w:rStyle w:val="a5"/>
         </w:rPr>
         <w:t>.</w:t>
       </w:r>
       <w:r>
         <w:rPr>
-          <w:rStyle w:val="ad"/>
+          <w:rStyle w:val="a5"/>
         </w:rPr>
         <w:t>solve</w:t>
       </w:r>
@@ -1776,12 +1752,18 @@
     </w:p>
     <w:p>
       <w:pPr>
-        <w:pStyle w:val="af"/>
-      </w:pPr>
-    </w:p>
-    <w:p>
-      <w:pPr>
-        <w:pStyle w:val="3"/>
+        <w:pStyle w:val="NormalWeb"/>
+        <w:rPr>
+          <w:del w:id="13" w:author="Иван" w:date="2022-11-06T22:11:00Z"/>
+        </w:rPr>
+        <w:pPrChange w:id="14" w:author="Иван" w:date="2022-11-06T22:16:00Z">
+          <w:pPr/>
+        </w:pPrChange>
+      </w:pPr>
+    </w:p>
+    <w:p>
+      <w:pPr>
+        <w:pStyle w:val="Heading3"/>
       </w:pPr>
       <w:r>
         <w:t>Функция</w:t>
@@ -1789,9 +1771,11 @@
       <w:r>
         <w:t xml:space="preserve"> </w:t>
       </w:r>
+      <w:proofErr w:type="spellStart"/>
       <w:r>
         <w:t>check_surface</w:t>
       </w:r>
+      <w:proofErr w:type="spellEnd"/>
     </w:p>
     <w:p>
       <w:r>
@@ -1865,7 +1849,13 @@
     </w:p>
     <w:p>
       <w:pPr>
-        <w:pStyle w:val="af"/>
+        <w:pStyle w:val="NormalWeb"/>
+        <w:spacing w:before="0" w:after="0"/>
+        <w:pPrChange w:id="15" w:author="Иван" w:date="2022-11-06T22:16:00Z">
+          <w:pPr>
+            <w:pStyle w:val="NormalWeb"/>
+          </w:pPr>
+        </w:pPrChange>
       </w:pPr>
       <w:r>
         <w:t>Возвращ</w:t>
@@ -1904,7 +1894,13 @@
     </w:p>
     <w:p>
       <w:pPr>
-        <w:pStyle w:val="af"/>
+        <w:pStyle w:val="NormalWeb"/>
+        <w:spacing w:before="0" w:after="0"/>
+        <w:pPrChange w:id="16" w:author="Иван" w:date="2022-11-06T22:16:00Z">
+          <w:pPr>
+            <w:pStyle w:val="NormalWeb"/>
+          </w:pPr>
+        </w:pPrChange>
       </w:pPr>
       <w:r>
         <w:t>Подготавливаем введенные данные для решения задачи</w:t>
@@ -1915,16 +1911,26 @@
     </w:p>
     <w:p>
       <w:pPr>
-        <w:pStyle w:val="af"/>
+        <w:pStyle w:val="NormalWeb"/>
         <w:numPr>
           <w:ilvl w:val="0"/>
           <w:numId w:val="5"/>
         </w:numPr>
-        <w:rPr>
-          <w:rStyle w:val="ad"/>
+        <w:spacing w:before="0" w:after="0"/>
+        <w:rPr>
+          <w:rStyle w:val="a5"/>
           <w:i w:val="0"/>
           <w:noProof w:val="0"/>
         </w:rPr>
+        <w:pPrChange w:id="17" w:author="Иван" w:date="2022-11-06T22:16:00Z">
+          <w:pPr>
+            <w:pStyle w:val="NormalWeb"/>
+            <w:numPr>
+              <w:numId w:val="5"/>
+            </w:numPr>
+            <w:ind w:left="1429" w:hanging="360"/>
+          </w:pPr>
+        </w:pPrChange>
       </w:pPr>
       <w:r>
         <w:t>с</w:t>
@@ -1940,24 +1946,34 @@
       </w:r>
       <w:r>
         <w:rPr>
-          <w:rStyle w:val="ad"/>
+          <w:rStyle w:val="a5"/>
         </w:rPr>
         <w:t>mx</w:t>
       </w:r>
       <w:r>
         <w:rPr>
-          <w:rStyle w:val="ad"/>
+          <w:rStyle w:val="a5"/>
         </w:rPr>
         <w:t>;</w:t>
       </w:r>
     </w:p>
     <w:p>
       <w:pPr>
-        <w:pStyle w:val="af"/>
+        <w:pStyle w:val="NormalWeb"/>
         <w:numPr>
           <w:ilvl w:val="0"/>
           <w:numId w:val="5"/>
         </w:numPr>
+        <w:spacing w:before="0" w:after="0"/>
+        <w:pPrChange w:id="18" w:author="Иван" w:date="2022-11-06T22:16:00Z">
+          <w:pPr>
+            <w:pStyle w:val="NormalWeb"/>
+            <w:numPr>
+              <w:numId w:val="5"/>
+            </w:numPr>
+            <w:ind w:left="1429" w:hanging="360"/>
+          </w:pPr>
+        </w:pPrChange>
       </w:pPr>
       <w:r>
         <w:t>последний столбец матрицы заполняем единицами;</w:t>
@@ -1965,14 +1981,23 @@
     </w:p>
     <w:p>
       <w:pPr>
-        <w:pStyle w:val="af"/>
+        <w:pStyle w:val="NormalWeb"/>
         <w:numPr>
           <w:ilvl w:val="0"/>
           <w:numId w:val="5"/>
         </w:numPr>
-      </w:pPr>
-      <w:r>
-        <w:lastRenderedPageBreak/>
+        <w:spacing w:before="0" w:after="0"/>
+        <w:pPrChange w:id="19" w:author="Иван" w:date="2022-11-06T22:16:00Z">
+          <w:pPr>
+            <w:pStyle w:val="NormalWeb"/>
+            <w:numPr>
+              <w:numId w:val="5"/>
+            </w:numPr>
+            <w:ind w:left="1429" w:hanging="360"/>
+          </w:pPr>
+        </w:pPrChange>
+      </w:pPr>
+      <w:r>
         <w:t>создаем столбец свободных членов</w:t>
       </w:r>
       <w:r>
@@ -1980,7 +2005,7 @@
       </w:r>
       <w:r>
         <w:rPr>
-          <w:rStyle w:val="ad"/>
+          <w:rStyle w:val="a5"/>
         </w:rPr>
         <w:t>arr</w:t>
       </w:r>
@@ -1990,7 +2015,13 @@
     </w:p>
     <w:p>
       <w:pPr>
-        <w:pStyle w:val="af"/>
+        <w:pStyle w:val="NormalWeb"/>
+        <w:spacing w:before="0" w:after="0"/>
+        <w:pPrChange w:id="20" w:author="Иван" w:date="2022-11-06T22:16:00Z">
+          <w:pPr>
+            <w:pStyle w:val="NormalWeb"/>
+          </w:pPr>
+        </w:pPrChange>
       </w:pPr>
       <w:r>
         <w:t>Пробуем решить систему:</w:t>
@@ -1998,13 +2029,24 @@
     </w:p>
     <w:p>
       <w:pPr>
-        <w:pStyle w:val="af"/>
+        <w:pStyle w:val="NormalWeb"/>
         <w:numPr>
           <w:ilvl w:val="0"/>
           <w:numId w:val="6"/>
         </w:numPr>
-      </w:pPr>
-      <w:r>
+        <w:spacing w:before="0" w:after="0"/>
+        <w:pPrChange w:id="21" w:author="Иван" w:date="2022-11-06T22:16:00Z">
+          <w:pPr>
+            <w:pStyle w:val="NormalWeb"/>
+            <w:numPr>
+              <w:numId w:val="6"/>
+            </w:numPr>
+            <w:ind w:left="1429" w:hanging="360"/>
+          </w:pPr>
+        </w:pPrChange>
+      </w:pPr>
+      <w:r>
+        <w:lastRenderedPageBreak/>
         <w:t>если получается</w:t>
       </w:r>
       <w:r>
@@ -2019,18 +2061,28 @@
     </w:p>
     <w:p>
       <w:pPr>
-        <w:pStyle w:val="af"/>
+        <w:pStyle w:val="NormalWeb"/>
         <w:numPr>
           <w:ilvl w:val="0"/>
           <w:numId w:val="6"/>
         </w:numPr>
+        <w:spacing w:before="0" w:after="0"/>
+        <w:pPrChange w:id="22" w:author="Иван" w:date="2022-11-06T22:16:00Z">
+          <w:pPr>
+            <w:pStyle w:val="NormalWeb"/>
+            <w:numPr>
+              <w:numId w:val="6"/>
+            </w:numPr>
+            <w:ind w:left="1429" w:hanging="360"/>
+          </w:pPr>
+        </w:pPrChange>
       </w:pPr>
       <w:r>
         <w:t xml:space="preserve">если нет — перехватываем ошибку </w:t>
       </w:r>
       <w:r>
         <w:rPr>
-          <w:rStyle w:val="ad"/>
+          <w:rStyle w:val="a5"/>
         </w:rPr>
         <w:t>LinAlgError</w:t>
       </w:r>
@@ -2045,7 +2097,7 @@
       </w:r>
       <w:r>
         <w:rPr>
-          <w:rStyle w:val="ad"/>
+          <w:rStyle w:val="a5"/>
         </w:rPr>
         <w:t>None</w:t>
       </w:r>
@@ -2055,12 +2107,25 @@
     </w:p>
     <w:p>
       <w:pPr>
-        <w:pStyle w:val="af"/>
-      </w:pPr>
-    </w:p>
-    <w:p>
-      <w:pPr>
-        <w:pStyle w:val="3"/>
+        <w:pStyle w:val="NormalWeb"/>
+        <w:rPr>
+          <w:del w:id="23" w:author="Иван" w:date="2022-11-06T22:11:00Z"/>
+        </w:rPr>
+        <w:pPrChange w:id="24" w:author="Иван" w:date="2022-11-06T22:16:00Z">
+          <w:pPr>
+            <w:pStyle w:val="NormalWeb"/>
+            <w:numPr>
+              <w:numId w:val="6"/>
+            </w:numPr>
+            <w:spacing w:before="0" w:after="0"/>
+            <w:ind w:left="1429" w:hanging="360"/>
+          </w:pPr>
+        </w:pPrChange>
+      </w:pPr>
+    </w:p>
+    <w:p>
+      <w:pPr>
+        <w:pStyle w:val="Heading3"/>
       </w:pPr>
       <w:r>
         <w:t>Функция</w:t>
@@ -2068,13 +2133,21 @@
       <w:r>
         <w:t xml:space="preserve"> </w:t>
       </w:r>
+      <w:proofErr w:type="spellStart"/>
       <w:r>
         <w:t>check_rotation</w:t>
       </w:r>
-    </w:p>
-    <w:p>
-      <w:pPr>
-        <w:pStyle w:val="af"/>
+      <w:proofErr w:type="spellEnd"/>
+    </w:p>
+    <w:p>
+      <w:pPr>
+        <w:pStyle w:val="NormalWeb"/>
+        <w:spacing w:before="0" w:after="0"/>
+        <w:pPrChange w:id="25" w:author="Иван" w:date="2022-11-06T22:16:00Z">
+          <w:pPr>
+            <w:pStyle w:val="NormalWeb"/>
+          </w:pPr>
+        </w:pPrChange>
       </w:pPr>
       <w:r>
         <w:t>Принимает на вход</w:t>
@@ -2082,6 +2155,7 @@
       <w:r>
         <w:t xml:space="preserve"> </w:t>
       </w:r>
+      <w:proofErr w:type="spellStart"/>
       <w:r>
         <w:rPr>
           <w:i/>
@@ -2089,6 +2163,7 @@
         </w:rPr>
         <w:t>ndarray</w:t>
       </w:r>
+      <w:proofErr w:type="spellEnd"/>
       <w:r>
         <w:t> 3-х координат дакибота и угол поворота</w:t>
       </w:r>
@@ -2101,7 +2176,13 @@
     </w:p>
     <w:p>
       <w:pPr>
-        <w:pStyle w:val="af"/>
+        <w:pStyle w:val="NormalWeb"/>
+        <w:spacing w:before="0" w:after="0"/>
+        <w:pPrChange w:id="26" w:author="Иван" w:date="2022-11-06T22:16:00Z">
+          <w:pPr>
+            <w:pStyle w:val="NormalWeb"/>
+          </w:pPr>
+        </w:pPrChange>
       </w:pPr>
       <w:r>
         <w:t>Возвращ</w:t>
@@ -2143,7 +2224,13 @@
     </w:p>
     <w:p>
       <w:pPr>
-        <w:pStyle w:val="af"/>
+        <w:pStyle w:val="NormalWeb"/>
+        <w:spacing w:before="0" w:after="0"/>
+        <w:pPrChange w:id="27" w:author="Иван" w:date="2022-11-06T22:16:00Z">
+          <w:pPr>
+            <w:pStyle w:val="NormalWeb"/>
+          </w:pPr>
+        </w:pPrChange>
       </w:pPr>
       <w:r>
         <w:t xml:space="preserve">Создаем матрицу поворота на угол </w:t>
@@ -2334,7 +2421,13 @@
     </w:p>
     <w:p>
       <w:pPr>
-        <w:pStyle w:val="af"/>
+        <w:pStyle w:val="NormalWeb"/>
+        <w:spacing w:before="0" w:after="0"/>
+        <w:pPrChange w:id="28" w:author="Иван" w:date="2022-11-06T22:16:00Z">
+          <w:pPr>
+            <w:pStyle w:val="NormalWeb"/>
+          </w:pPr>
+        </w:pPrChange>
       </w:pPr>
       <w:r>
         <w:t>Возвращаем результат умножение вектора на матрицу поворота, округлив числа до требуемого количества знаков после запятой.</w:t>
@@ -2342,7 +2435,16 @@
     </w:p>
     <w:p>
       <w:pPr>
-        <w:pStyle w:val="af"/>
+        <w:pStyle w:val="NormalWeb"/>
+        <w:rPr>
+          <w:del w:id="29" w:author="Иван" w:date="2022-11-06T22:11:00Z"/>
+        </w:rPr>
+        <w:pPrChange w:id="30" w:author="Иван" w:date="2022-11-06T22:16:00Z">
+          <w:pPr>
+            <w:pStyle w:val="NormalWeb"/>
+            <w:spacing w:before="0" w:after="0"/>
+          </w:pPr>
+        </w:pPrChange>
       </w:pPr>
     </w:p>
     <w:p>
@@ -2363,15 +2465,18 @@
     </w:p>
     <w:p>
       <w:pPr>
-        <w:pStyle w:val="Textbody"/>
-      </w:pPr>
-    </w:p>
-    <w:p>
-      <w:pPr>
-        <w:suppressAutoHyphens w:val="0"/>
-        <w:spacing w:line="240" w:lineRule="auto"/>
-        <w:ind w:firstLine="0"/>
-        <w:jc w:val="left"/>
+        <w:rPr>
+          <w:del w:id="31" w:author="Иван" w:date="2022-11-06T22:11:00Z"/>
+        </w:rPr>
+        <w:pPrChange w:id="32" w:author="Иван" w:date="2022-11-06T22:16:00Z">
+          <w:pPr>
+            <w:pStyle w:val="Textbody"/>
+          </w:pPr>
+        </w:pPrChange>
+      </w:pPr>
+    </w:p>
+    <w:p>
+      <w:pPr>
         <w:rPr>
           <w:lang w:eastAsia="zh-CN" w:bidi="hi-IN"/>
         </w:rPr>
@@ -2382,7 +2487,7 @@
     </w:p>
     <w:p>
       <w:pPr>
-        <w:pStyle w:val="2"/>
+        <w:pStyle w:val="Heading2"/>
         <w:rPr>
           <w:szCs w:val="24"/>
           <w:lang w:eastAsia="ru-RU" w:bidi="ar-SA"/>
@@ -3727,19 +3832,13 @@
       </w:pPr>
     </w:p>
     <w:p>
-      <w:pPr>
-        <w:suppressAutoHyphens w:val="0"/>
-        <w:spacing w:line="240" w:lineRule="auto"/>
-        <w:ind w:firstLine="0"/>
-        <w:jc w:val="left"/>
-      </w:pPr>
       <w:r>
         <w:br w:type="page"/>
       </w:r>
     </w:p>
     <w:p>
       <w:pPr>
-        <w:pStyle w:val="2"/>
+        <w:pStyle w:val="Heading2"/>
       </w:pPr>
       <w:r>
         <w:lastRenderedPageBreak/>
@@ -3835,7 +3934,7 @@
     </w:p>
     <w:p>
       <w:pPr>
-        <w:pStyle w:val="1"/>
+        <w:pStyle w:val="Heading1"/>
         <w:pageBreakBefore/>
       </w:pPr>
       <w:r>
@@ -3865,46 +3964,46 @@
       </w:r>
       <w:r>
         <w:rPr>
-          <w:rStyle w:val="ad"/>
+          <w:rStyle w:val="a5"/>
           <w:lang w:val="en-US"/>
         </w:rPr>
         <w:t>index</w:t>
       </w:r>
       <w:r>
         <w:rPr>
-          <w:rStyle w:val="ad"/>
+          <w:rStyle w:val="a5"/>
         </w:rPr>
         <w:t>_</w:t>
       </w:r>
       <w:r>
         <w:rPr>
-          <w:rStyle w:val="ad"/>
+          <w:rStyle w:val="a5"/>
           <w:lang w:val="en-US"/>
         </w:rPr>
         <w:t>first</w:t>
       </w:r>
       <w:r>
         <w:rPr>
-          <w:rStyle w:val="ad"/>
+          <w:rStyle w:val="a5"/>
         </w:rPr>
         <w:t>_</w:t>
       </w:r>
       <w:r>
         <w:rPr>
-          <w:rStyle w:val="ad"/>
+          <w:rStyle w:val="a5"/>
           <w:lang w:val="en-US"/>
         </w:rPr>
         <w:t>negative</w:t>
       </w:r>
       <w:r>
         <w:rPr>
-          <w:rStyle w:val="ad"/>
+          <w:rStyle w:val="a5"/>
         </w:rPr>
         <w:t>.</w:t>
       </w:r>
       <w:r>
         <w:rPr>
-          <w:rStyle w:val="ad"/>
+          <w:rStyle w:val="a5"/>
           <w:lang w:val="en-US"/>
         </w:rPr>
         <w:t>c</w:t>
@@ -3912,7 +4011,7 @@
     </w:p>
     <w:p>
       <w:pPr>
-        <w:pStyle w:val="a9"/>
+        <w:pStyle w:val="a1"/>
       </w:pPr>
       <w:r>
         <w:t>import</w:t>
@@ -4625,7 +4724,7 @@
     </w:p>
     <w:p>
       <w:pPr>
-        <w:pStyle w:val="a9"/>
+        <w:pStyle w:val="a1"/>
       </w:pPr>
     </w:p>
     <w:sectPr>
@@ -4664,7 +4763,7 @@
 <w:ftr xmlns:wpc="http://schemas.microsoft.com/office/word/2010/wordprocessingCanvas" xmlns:cx="http://schemas.microsoft.com/office/drawing/2014/chartex" xmlns:cx1="http://schemas.microsoft.com/office/drawing/2015/9/8/chartex" xmlns:cx2="http://schemas.microsoft.com/office/drawing/2015/10/21/chartex" xmlns:cx3="http://schemas.microsoft.com/office/drawing/2016/5/9/chartex" xmlns:cx4="http://schemas.microsoft.com/office/drawing/2016/5/10/chartex" xmlns:cx5="http://schemas.microsoft.com/office/drawing/2016/5/11/chartex" xmlns:cx6="http://schemas.microsoft.com/office/drawing/2016/5/12/chartex" xmlns:cx7="http://schemas.microsoft.com/office/drawing/2016/5/13/chartex" xmlns:cx8="http://schemas.microsoft.com/office/drawing/2016/5/14/chartex" xmlns:mc="http://schemas.openxmlformats.org/markup-compatibility/2006" xmlns:aink="http://schemas.microsoft.com/office/drawing/2016/ink" xmlns:am3d="http://schemas.microsoft.com/office/drawing/2017/model3d" xmlns:o="urn:schemas-microsoft-com:office:office" xmlns:oel="http://schemas.microsoft.com/office/2019/extlst" xmlns:r="http://schemas.openxmlformats.org/officeDocument/2006/relationships" xmlns:m="http://schemas.openxmlformats.org/officeDocument/2006/math" xmlns:v="urn:schemas-microsoft-com:vml" xmlns:wp14="http://schemas.microsoft.com/office/word/2010/wordprocessingDrawing" xmlns:wp="http://schemas.openxmlformats.org/drawingml/2006/wordprocessingDrawing" xmlns:w10="urn:schemas-microsoft-com:office:word" xmlns:w="http://schemas.openxmlformats.org/wordprocessingml/2006/main" xmlns:w14="http://schemas.microsoft.com/office/word/2010/wordml" xmlns:w15="http://schemas.microsoft.com/office/word/2012/wordml" xmlns:w16cex="http://schemas.microsoft.com/office/word/2018/wordml/cex" xmlns:w16cid="http://schemas.microsoft.com/office/word/2016/wordml/cid" xmlns:w16="http://schemas.microsoft.com/office/word/2018/wordml" xmlns:w16sdtdh="http://schemas.microsoft.com/office/word/2020/wordml/sdtdatahash" xmlns:w16se="http://schemas.microsoft.com/office/word/2015/wordml/symex" xmlns:wpg="http://schemas.microsoft.com/office/word/2010/wordprocessingGroup" xmlns:wpi="http://schemas.microsoft.com/office/word/2010/wordprocessingInk" xmlns:wne="http://schemas.microsoft.com/office/word/2006/wordml" xmlns:wps="http://schemas.microsoft.com/office/word/2010/wordprocessingShape" mc:Ignorable="w14 w15 w16se w16cid w16 w16cex w16sdtdh wp14">
   <w:p>
     <w:pPr>
-      <w:pStyle w:val="a6"/>
+      <w:pStyle w:val="Footer"/>
       <w:jc w:val="right"/>
     </w:pPr>
     <w:r>
@@ -5772,23 +5871,24 @@
     <w:lsdException w:name="Unresolved Mention" w:semiHidden="1" w:unhideWhenUsed="1"/>
     <w:lsdException w:name="Smart Link" w:semiHidden="1" w:unhideWhenUsed="1"/>
   </w:latentStyles>
-  <w:style w:type="paragraph" w:default="1" w:styleId="a">
+  <w:style w:type="paragraph" w:default="1" w:styleId="Normal">
     <w:name w:val="Normal"/>
     <w:qFormat/>
-    <w:rsid w:val="00BE1253"/>
+    <w:rsid w:val="006E39E1"/>
     <w:pPr>
-      <w:suppressAutoHyphens/>
       <w:spacing w:line="360" w:lineRule="auto"/>
       <w:ind w:firstLine="709"/>
       <w:jc w:val="both"/>
+      <w:textAlignment w:val="auto"/>
     </w:pPr>
     <w:rPr>
       <w:rFonts w:ascii="Times New Roman" w:eastAsia="Times New Roman" w:hAnsi="Times New Roman" w:cs="Times New Roman"/>
+      <w:kern w:val="0"/>
       <w:sz w:val="28"/>
       <w:lang w:eastAsia="ru-RU" w:bidi="ar-SA"/>
     </w:rPr>
   </w:style>
-  <w:style w:type="paragraph" w:styleId="1">
+  <w:style w:type="paragraph" w:styleId="Heading1">
     <w:name w:val="heading 1"/>
     <w:basedOn w:val="Heading"/>
     <w:next w:val="Textbody"/>
@@ -5807,7 +5907,7 @@
       <w:caps/>
     </w:rPr>
   </w:style>
-  <w:style w:type="paragraph" w:styleId="2">
+  <w:style w:type="paragraph" w:styleId="Heading2">
     <w:name w:val="heading 2"/>
     <w:basedOn w:val="Heading"/>
     <w:next w:val="Textbody"/>
@@ -5824,7 +5924,7 @@
       <w:bCs/>
     </w:rPr>
   </w:style>
-  <w:style w:type="paragraph" w:styleId="3">
+  <w:style w:type="paragraph" w:styleId="Heading3">
     <w:name w:val="heading 3"/>
     <w:basedOn w:val="Heading"/>
     <w:next w:val="Textbody"/>
@@ -5842,11 +5942,11 @@
       <w:i/>
     </w:rPr>
   </w:style>
-  <w:style w:type="paragraph" w:styleId="4">
+  <w:style w:type="paragraph" w:styleId="Heading4">
     <w:name w:val="heading 4"/>
-    <w:basedOn w:val="a"/>
-    <w:next w:val="a"/>
-    <w:link w:val="40"/>
+    <w:basedOn w:val="Normal"/>
+    <w:next w:val="Normal"/>
+    <w:link w:val="Heading4Char"/>
     <w:uiPriority w:val="9"/>
     <w:semiHidden/>
     <w:unhideWhenUsed/>
@@ -5865,11 +5965,11 @@
       <w:color w:val="2F5496" w:themeColor="accent1" w:themeShade="BF"/>
     </w:rPr>
   </w:style>
-  <w:style w:type="paragraph" w:styleId="5">
+  <w:style w:type="paragraph" w:styleId="Heading5">
     <w:name w:val="heading 5"/>
-    <w:basedOn w:val="a"/>
-    <w:next w:val="a"/>
-    <w:link w:val="50"/>
+    <w:basedOn w:val="Normal"/>
+    <w:next w:val="Normal"/>
+    <w:link w:val="Heading5Char"/>
     <w:uiPriority w:val="9"/>
     <w:semiHidden/>
     <w:unhideWhenUsed/>
@@ -5886,13 +5986,13 @@
       <w:color w:val="2F5496" w:themeColor="accent1" w:themeShade="BF"/>
     </w:rPr>
   </w:style>
-  <w:style w:type="character" w:default="1" w:styleId="a0">
+  <w:style w:type="character" w:default="1" w:styleId="DefaultParagraphFont">
     <w:name w:val="Default Paragraph Font"/>
     <w:uiPriority w:val="1"/>
     <w:semiHidden/>
     <w:unhideWhenUsed/>
   </w:style>
-  <w:style w:type="table" w:default="1" w:styleId="a1">
+  <w:style w:type="table" w:default="1" w:styleId="TableNormal">
     <w:name w:val="Normal Table"/>
     <w:uiPriority w:val="99"/>
     <w:semiHidden/>
@@ -5907,7 +6007,7 @@
       </w:tblCellMar>
     </w:tblPr>
   </w:style>
-  <w:style w:type="numbering" w:default="1" w:styleId="a2">
+  <w:style w:type="numbering" w:default="1" w:styleId="NoList">
     <w:name w:val="No List"/>
     <w:uiPriority w:val="99"/>
     <w:semiHidden/>
@@ -5945,7 +6045,7 @@
     <w:basedOn w:val="Standard"/>
     <w:link w:val="Textbody1"/>
   </w:style>
-  <w:style w:type="paragraph" w:styleId="a3">
+  <w:style w:type="paragraph" w:styleId="List">
     <w:name w:val="List"/>
     <w:basedOn w:val="Textbody"/>
     <w:rPr>
@@ -5953,7 +6053,7 @@
       <w:sz w:val="24"/>
     </w:rPr>
   </w:style>
-  <w:style w:type="paragraph" w:styleId="a4">
+  <w:style w:type="paragraph" w:styleId="Caption">
     <w:name w:val="caption"/>
     <w:basedOn w:val="Standard"/>
     <w:pPr>
@@ -6012,10 +6112,10 @@
       <w:suppressLineNumbers/>
     </w:pPr>
   </w:style>
-  <w:style w:type="paragraph" w:customStyle="1" w:styleId="a5">
+  <w:style w:type="paragraph" w:customStyle="1" w:styleId="a">
     <w:name w:val="Листинг"/>
     <w:basedOn w:val="Standard"/>
-    <w:link w:val="10"/>
+    <w:link w:val="1"/>
     <w:pPr>
       <w:spacing w:line="240" w:lineRule="auto"/>
     </w:pPr>
@@ -6024,7 +6124,7 @@
       <w:sz w:val="22"/>
     </w:rPr>
   </w:style>
-  <w:style w:type="paragraph" w:customStyle="1" w:styleId="11">
+  <w:style w:type="paragraph" w:customStyle="1" w:styleId="10">
     <w:name w:val="Сетка таблицы1"/>
     <w:basedOn w:val="DocumentMap"/>
     <w:rPr>
@@ -6044,7 +6144,7 @@
   </w:style>
   <w:style w:type="paragraph" w:customStyle="1" w:styleId="Table">
     <w:name w:val="Table"/>
-    <w:basedOn w:val="a4"/>
+    <w:basedOn w:val="Caption"/>
     <w:pPr>
       <w:spacing w:before="0" w:after="0" w:line="240" w:lineRule="auto"/>
       <w:ind w:firstLine="0"/>
@@ -6057,7 +6157,7 @@
   </w:style>
   <w:style w:type="paragraph" w:customStyle="1" w:styleId="Drawing">
     <w:name w:val="Drawing"/>
-    <w:basedOn w:val="a4"/>
+    <w:basedOn w:val="Caption"/>
     <w:pPr>
       <w:spacing w:before="0" w:after="0" w:line="240" w:lineRule="auto"/>
       <w:ind w:firstLine="0"/>
@@ -6068,7 +6168,7 @@
       <w:sz w:val="28"/>
     </w:rPr>
   </w:style>
-  <w:style w:type="paragraph" w:styleId="a6">
+  <w:style w:type="paragraph" w:styleId="Footer">
     <w:name w:val="footer"/>
     <w:basedOn w:val="Standard"/>
     <w:pPr>
@@ -6090,7 +6190,7 @@
       <w:sz w:val="24"/>
     </w:rPr>
   </w:style>
-  <w:style w:type="character" w:styleId="a7">
+  <w:style w:type="character" w:styleId="BookTitle">
     <w:name w:val="Book Title"/>
     <w:rPr>
       <w:b/>
@@ -6098,7 +6198,7 @@
       <w:spacing w:val="5"/>
     </w:rPr>
   </w:style>
-  <w:style w:type="character" w:customStyle="1" w:styleId="a8">
+  <w:style w:type="character" w:customStyle="1" w:styleId="a0">
     <w:name w:val="ТекстРазделов Знак"/>
     <w:rPr>
       <w:rFonts w:ascii="Times New Roman" w:eastAsia="Times New Roman" w:hAnsi="Times New Roman" w:cs="Times New Roman"/>
@@ -6163,17 +6263,17 @@
   <w:style w:type="character" w:customStyle="1" w:styleId="NumberingSymbols">
     <w:name w:val="Numbering Symbols"/>
   </w:style>
-  <w:style w:type="paragraph" w:customStyle="1" w:styleId="a9">
+  <w:style w:type="paragraph" w:customStyle="1" w:styleId="a1">
     <w:name w:val="блок кода"/>
-    <w:basedOn w:val="aa"/>
-    <w:link w:val="ab"/>
+    <w:basedOn w:val="a2"/>
+    <w:link w:val="a3"/>
     <w:qFormat/>
     <w:rsid w:val="00DB7040"/>
   </w:style>
-  <w:style w:type="paragraph" w:customStyle="1" w:styleId="ac">
+  <w:style w:type="paragraph" w:customStyle="1" w:styleId="a4">
     <w:name w:val="код в тексте"/>
     <w:basedOn w:val="Textbody"/>
-    <w:link w:val="ad"/>
+    <w:link w:val="a5"/>
     <w:qFormat/>
     <w:rsid w:val="00D00CDA"/>
     <w:rPr>
@@ -6183,7 +6283,7 @@
   </w:style>
   <w:style w:type="character" w:customStyle="1" w:styleId="Standard1">
     <w:name w:val="Standard Знак1"/>
-    <w:basedOn w:val="a0"/>
+    <w:basedOn w:val="DefaultParagraphFont"/>
     <w:link w:val="Standard"/>
     <w:rsid w:val="00DB7040"/>
     <w:rPr>
@@ -6191,20 +6291,20 @@
       <w:sz w:val="28"/>
     </w:rPr>
   </w:style>
-  <w:style w:type="character" w:customStyle="1" w:styleId="10">
+  <w:style w:type="character" w:customStyle="1" w:styleId="1">
     <w:name w:val="Листинг Знак1"/>
     <w:basedOn w:val="Standard1"/>
-    <w:link w:val="a5"/>
+    <w:link w:val="a"/>
     <w:rsid w:val="00DB7040"/>
     <w:rPr>
       <w:rFonts w:ascii="Courier New" w:eastAsia="Courier New" w:hAnsi="Courier New" w:cs="Courier New"/>
       <w:sz w:val="22"/>
     </w:rPr>
   </w:style>
-  <w:style w:type="character" w:customStyle="1" w:styleId="12">
+  <w:style w:type="character" w:customStyle="1" w:styleId="11">
     <w:name w:val="Код Знак1"/>
-    <w:basedOn w:val="10"/>
-    <w:link w:val="aa"/>
+    <w:basedOn w:val="1"/>
+    <w:link w:val="a2"/>
     <w:rsid w:val="00DB7040"/>
     <w:rPr>
       <w:rFonts w:ascii="Courier New" w:eastAsia="Courier New" w:hAnsi="Courier New" w:cs="Courier New"/>
@@ -6212,10 +6312,10 @@
       <w:lang w:val="en-US"/>
     </w:rPr>
   </w:style>
-  <w:style w:type="character" w:customStyle="1" w:styleId="ab">
+  <w:style w:type="character" w:customStyle="1" w:styleId="a3">
     <w:name w:val="блок кода Знак"/>
-    <w:basedOn w:val="12"/>
-    <w:link w:val="a9"/>
+    <w:basedOn w:val="11"/>
+    <w:link w:val="a1"/>
     <w:rsid w:val="00DB7040"/>
     <w:rPr>
       <w:rFonts w:ascii="Courier New" w:eastAsia="Courier New" w:hAnsi="Courier New" w:cs="Courier New"/>
@@ -6223,9 +6323,9 @@
       <w:lang w:val="en-US"/>
     </w:rPr>
   </w:style>
-  <w:style w:type="character" w:styleId="ae">
+  <w:style w:type="character" w:styleId="CommentReference">
     <w:name w:val="annotation reference"/>
-    <w:basedOn w:val="a0"/>
+    <w:basedOn w:val="DefaultParagraphFont"/>
     <w:uiPriority w:val="99"/>
     <w:semiHidden/>
     <w:unhideWhenUsed/>
@@ -6245,10 +6345,10 @@
       <w:sz w:val="28"/>
     </w:rPr>
   </w:style>
-  <w:style w:type="character" w:customStyle="1" w:styleId="ad">
+  <w:style w:type="character" w:customStyle="1" w:styleId="a5">
     <w:name w:val="код в тексте Знак"/>
     <w:basedOn w:val="Textbody1"/>
-    <w:link w:val="ac"/>
+    <w:link w:val="a4"/>
     <w:rsid w:val="00D00CDA"/>
     <w:rPr>
       <w:rFonts w:ascii="Times New Roman" w:eastAsia="Times New Roman" w:hAnsi="Times New Roman" w:cs="Times New Roman"/>
@@ -6257,30 +6357,25 @@
       <w:sz w:val="28"/>
     </w:rPr>
   </w:style>
-  <w:style w:type="paragraph" w:styleId="af">
+  <w:style w:type="paragraph" w:styleId="NormalWeb">
     <w:name w:val="Normal (Web)"/>
-    <w:basedOn w:val="a"/>
+    <w:basedOn w:val="Normal"/>
     <w:uiPriority w:val="99"/>
     <w:pPr>
-      <w:suppressAutoHyphens w:val="0"/>
       <w:spacing w:before="100" w:after="100"/>
-      <w:textAlignment w:val="auto"/>
     </w:pPr>
-    <w:rPr>
-      <w:kern w:val="0"/>
-    </w:rPr>
-  </w:style>
-  <w:style w:type="character" w:styleId="af0">
+  </w:style>
+  <w:style w:type="character" w:styleId="Strong">
     <w:name w:val="Strong"/>
-    <w:basedOn w:val="a0"/>
+    <w:basedOn w:val="DefaultParagraphFont"/>
     <w:rPr>
       <w:b/>
       <w:bCs/>
     </w:rPr>
   </w:style>
-  <w:style w:type="paragraph" w:styleId="HTML">
+  <w:style w:type="paragraph" w:styleId="HTMLPreformatted">
     <w:name w:val="HTML Preformatted"/>
-    <w:basedOn w:val="a"/>
+    <w:basedOn w:val="Normal"/>
     <w:uiPriority w:val="99"/>
     <w:pPr>
       <w:tabs>
@@ -6301,19 +6396,16 @@
         <w:tab w:val="left" w:pos="13740"/>
         <w:tab w:val="left" w:pos="14656"/>
       </w:tabs>
-      <w:suppressAutoHyphens w:val="0"/>
-      <w:textAlignment w:val="auto"/>
     </w:pPr>
     <w:rPr>
       <w:rFonts w:ascii="Courier New" w:hAnsi="Courier New" w:cs="Courier New"/>
-      <w:kern w:val="0"/>
       <w:sz w:val="20"/>
       <w:szCs w:val="20"/>
     </w:rPr>
   </w:style>
-  <w:style w:type="character" w:customStyle="1" w:styleId="HTML0">
+  <w:style w:type="character" w:customStyle="1" w:styleId="HTML">
     <w:name w:val="Стандартный HTML Знак"/>
-    <w:basedOn w:val="a0"/>
+    <w:basedOn w:val="DefaultParagraphFont"/>
     <w:uiPriority w:val="99"/>
     <w:rPr>
       <w:rFonts w:ascii="Courier New" w:eastAsia="Times New Roman" w:hAnsi="Courier New" w:cs="Courier New"/>
@@ -6323,18 +6415,18 @@
       <w:lang w:eastAsia="ru-RU" w:bidi="ar-SA"/>
     </w:rPr>
   </w:style>
-  <w:style w:type="character" w:styleId="HTML1">
+  <w:style w:type="character" w:styleId="HTMLCode">
     <w:name w:val="HTML Code"/>
-    <w:basedOn w:val="a0"/>
+    <w:basedOn w:val="DefaultParagraphFont"/>
     <w:rPr>
       <w:rFonts w:ascii="Courier New" w:eastAsia="Times New Roman" w:hAnsi="Courier New" w:cs="Courier New"/>
       <w:sz w:val="20"/>
       <w:szCs w:val="20"/>
     </w:rPr>
   </w:style>
-  <w:style w:type="paragraph" w:styleId="af1">
+  <w:style w:type="paragraph" w:styleId="ListParagraph">
     <w:name w:val="List Paragraph"/>
-    <w:basedOn w:val="a"/>
+    <w:basedOn w:val="Normal"/>
     <w:pPr>
       <w:ind w:left="720"/>
     </w:pPr>
@@ -6342,7 +6434,7 @@
       <w:szCs w:val="21"/>
     </w:rPr>
   </w:style>
-  <w:style w:type="paragraph" w:customStyle="1" w:styleId="af2">
+  <w:style w:type="paragraph" w:customStyle="1" w:styleId="a6">
     <w:name w:val="Код в тексте"/>
     <w:basedOn w:val="Textbody"/>
     <w:rPr>
@@ -6350,9 +6442,9 @@
       <w:iCs/>
     </w:rPr>
   </w:style>
-  <w:style w:type="character" w:customStyle="1" w:styleId="30">
+  <w:style w:type="character" w:customStyle="1" w:styleId="3">
     <w:name w:val="Заголовок 3 Знак"/>
-    <w:basedOn w:val="a0"/>
+    <w:basedOn w:val="DefaultParagraphFont"/>
     <w:uiPriority w:val="9"/>
     <w:rPr>
       <w:rFonts w:ascii="Times New Roman" w:eastAsia="Times New Roman" w:hAnsi="Times New Roman" w:cs="Times New Roman"/>
@@ -6365,7 +6457,7 @@
   </w:style>
   <w:style w:type="character" w:customStyle="1" w:styleId="Standard0">
     <w:name w:val="Standard Знак"/>
-    <w:basedOn w:val="a0"/>
+    <w:basedOn w:val="DefaultParagraphFont"/>
     <w:rPr>
       <w:rFonts w:ascii="Times New Roman" w:eastAsia="Times New Roman" w:hAnsi="Times New Roman" w:cs="Times New Roman"/>
       <w:sz w:val="28"/>
@@ -6379,7 +6471,7 @@
       <w:sz w:val="28"/>
     </w:rPr>
   </w:style>
-  <w:style w:type="character" w:customStyle="1" w:styleId="af3">
+  <w:style w:type="character" w:customStyle="1" w:styleId="a7">
     <w:name w:val="Код в тексте Знак"/>
     <w:basedOn w:val="Textbody0"/>
     <w:rPr>
@@ -6389,10 +6481,10 @@
       <w:sz w:val="28"/>
     </w:rPr>
   </w:style>
-  <w:style w:type="paragraph" w:customStyle="1" w:styleId="aa">
+  <w:style w:type="paragraph" w:customStyle="1" w:styleId="a2">
     <w:name w:val="Код"/>
-    <w:basedOn w:val="a5"/>
-    <w:link w:val="12"/>
+    <w:basedOn w:val="a"/>
+    <w:link w:val="11"/>
     <w:pPr>
       <w:ind w:firstLine="0"/>
       <w:jc w:val="left"/>
@@ -6401,7 +6493,7 @@
       <w:lang w:val="en-US"/>
     </w:rPr>
   </w:style>
-  <w:style w:type="character" w:customStyle="1" w:styleId="af4">
+  <w:style w:type="character" w:customStyle="1" w:styleId="a8">
     <w:name w:val="Листинг Знак"/>
     <w:basedOn w:val="Standard0"/>
     <w:rPr>
@@ -6409,19 +6501,19 @@
       <w:sz w:val="22"/>
     </w:rPr>
   </w:style>
-  <w:style w:type="character" w:customStyle="1" w:styleId="af5">
+  <w:style w:type="character" w:customStyle="1" w:styleId="a9">
     <w:name w:val="Код Знак"/>
-    <w:basedOn w:val="af4"/>
+    <w:basedOn w:val="a8"/>
     <w:rPr>
       <w:rFonts w:ascii="Courier New" w:eastAsia="Courier New" w:hAnsi="Courier New" w:cs="Courier New"/>
       <w:sz w:val="22"/>
       <w:lang w:val="en-US"/>
     </w:rPr>
   </w:style>
-  <w:style w:type="paragraph" w:styleId="af6">
+  <w:style w:type="paragraph" w:styleId="CommentText">
     <w:name w:val="annotation text"/>
-    <w:basedOn w:val="a"/>
-    <w:link w:val="af7"/>
+    <w:basedOn w:val="Normal"/>
+    <w:link w:val="CommentTextChar"/>
     <w:uiPriority w:val="99"/>
     <w:semiHidden/>
     <w:unhideWhenUsed/>
@@ -6434,10 +6526,10 @@
       <w:szCs w:val="20"/>
     </w:rPr>
   </w:style>
-  <w:style w:type="character" w:customStyle="1" w:styleId="af7">
-    <w:name w:val="Текст примечания Знак"/>
-    <w:basedOn w:val="a0"/>
-    <w:link w:val="af6"/>
+  <w:style w:type="character" w:customStyle="1" w:styleId="CommentTextChar">
+    <w:name w:val="Comment Text Char"/>
+    <w:basedOn w:val="DefaultParagraphFont"/>
+    <w:link w:val="CommentText"/>
     <w:uiPriority w:val="99"/>
     <w:semiHidden/>
     <w:rsid w:val="00FC259A"/>
@@ -6448,11 +6540,11 @@
       <w:lang w:eastAsia="ru-RU" w:bidi="ar-SA"/>
     </w:rPr>
   </w:style>
-  <w:style w:type="paragraph" w:styleId="af8">
+  <w:style w:type="paragraph" w:styleId="CommentSubject">
     <w:name w:val="annotation subject"/>
-    <w:basedOn w:val="af6"/>
-    <w:next w:val="af6"/>
-    <w:link w:val="af9"/>
+    <w:basedOn w:val="CommentText"/>
+    <w:next w:val="CommentText"/>
+    <w:link w:val="CommentSubjectChar"/>
     <w:uiPriority w:val="99"/>
     <w:semiHidden/>
     <w:unhideWhenUsed/>
@@ -6462,10 +6554,10 @@
       <w:bCs/>
     </w:rPr>
   </w:style>
-  <w:style w:type="character" w:customStyle="1" w:styleId="af9">
-    <w:name w:val="Тема примечания Знак"/>
-    <w:basedOn w:val="af7"/>
-    <w:link w:val="af8"/>
+  <w:style w:type="character" w:customStyle="1" w:styleId="CommentSubjectChar">
+    <w:name w:val="Comment Subject Char"/>
+    <w:basedOn w:val="CommentTextChar"/>
+    <w:link w:val="CommentSubject"/>
     <w:uiPriority w:val="99"/>
     <w:semiHidden/>
     <w:rsid w:val="00FC259A"/>
@@ -6478,7 +6570,7 @@
       <w:lang w:eastAsia="ru-RU" w:bidi="ar-SA"/>
     </w:rPr>
   </w:style>
-  <w:style w:type="paragraph" w:styleId="afa">
+  <w:style w:type="paragraph" w:styleId="Revision">
     <w:name w:val="Revision"/>
     <w:hidden/>
     <w:uiPriority w:val="99"/>
@@ -6496,17 +6588,17 @@
   </w:style>
   <w:style w:type="numbering" w:customStyle="1" w:styleId="WWNum1">
     <w:name w:val="WWNum1"/>
-    <w:basedOn w:val="a2"/>
+    <w:basedOn w:val="NoList"/>
     <w:pPr>
       <w:numPr>
         <w:numId w:val="1"/>
       </w:numPr>
     </w:pPr>
   </w:style>
-  <w:style w:type="character" w:customStyle="1" w:styleId="40">
-    <w:name w:val="Заголовок 4 Знак"/>
-    <w:basedOn w:val="a0"/>
-    <w:link w:val="4"/>
+  <w:style w:type="character" w:customStyle="1" w:styleId="Heading4Char">
+    <w:name w:val="Heading 4 Char"/>
+    <w:basedOn w:val="DefaultParagraphFont"/>
+    <w:link w:val="Heading4"/>
     <w:uiPriority w:val="9"/>
     <w:semiHidden/>
     <w:rsid w:val="00FE7649"/>
@@ -6519,10 +6611,10 @@
       <w:lang w:eastAsia="ru-RU" w:bidi="ar-SA"/>
     </w:rPr>
   </w:style>
-  <w:style w:type="character" w:customStyle="1" w:styleId="50">
-    <w:name w:val="Заголовок 5 Знак"/>
-    <w:basedOn w:val="a0"/>
-    <w:link w:val="5"/>
+  <w:style w:type="character" w:customStyle="1" w:styleId="Heading5Char">
+    <w:name w:val="Heading 5 Char"/>
+    <w:basedOn w:val="DefaultParagraphFont"/>
+    <w:link w:val="Heading5"/>
     <w:uiPriority w:val="9"/>
     <w:semiHidden/>
     <w:rsid w:val="00FE7649"/>
@@ -6533,9 +6625,9 @@
       <w:lang w:eastAsia="ru-RU" w:bidi="ar-SA"/>
     </w:rPr>
   </w:style>
-  <w:style w:type="character" w:styleId="afb">
+  <w:style w:type="character" w:styleId="Hyperlink">
     <w:name w:val="Hyperlink"/>
-    <w:basedOn w:val="a0"/>
+    <w:basedOn w:val="DefaultParagraphFont"/>
     <w:uiPriority w:val="99"/>
     <w:unhideWhenUsed/>
     <w:rsid w:val="00FE7649"/>
@@ -6544,9 +6636,9 @@
       <w:u w:val="single"/>
     </w:rPr>
   </w:style>
-  <w:style w:type="character" w:styleId="afc">
+  <w:style w:type="character" w:styleId="UnresolvedMention">
     <w:name w:val="Unresolved Mention"/>
-    <w:basedOn w:val="a0"/>
+    <w:basedOn w:val="DefaultParagraphFont"/>
     <w:uiPriority w:val="99"/>
     <w:semiHidden/>
     <w:unhideWhenUsed/>
@@ -6556,9 +6648,9 @@
       <w:shd w:val="clear" w:color="auto" w:fill="E1DFDD"/>
     </w:rPr>
   </w:style>
-  <w:style w:type="character" w:styleId="afd">
+  <w:style w:type="character" w:styleId="PlaceholderText">
     <w:name w:val="Placeholder Text"/>
-    <w:basedOn w:val="a0"/>
+    <w:basedOn w:val="DefaultParagraphFont"/>
     <w:uiPriority w:val="99"/>
     <w:semiHidden/>
     <w:rsid w:val="00643A14"/>

</xml_diff>